<commit_message>
Fixat github (nyaste versionen)
</commit_message>
<xml_diff>
--- a/ProjektrapportGYA.docx
+++ b/ProjektrapportGYA.docx
@@ -420,463 +420,132 @@
         <w:t xml:space="preserve"> </w:t>
       </w:r>
     </w:p>
-    <w:p/>
-    <w:p>
-      <w:pPr>
-        <w:ind w:right="-579"/>
-      </w:pPr>
-      <w:r>
-        <w:rPr>
-          <w:sz w:val="52"/>
-        </w:rPr>
-        <w:t>Innehållsförteckning</w:t>
-      </w:r>
-    </w:p>
-    <w:p>
-      <w:pPr>
-        <w:ind w:right="-579"/>
-      </w:pPr>
-      <w:r>
-        <w:t xml:space="preserve"> </w:t>
-      </w:r>
-    </w:p>
-    <w:p>
-      <w:pPr>
-        <w:ind w:right="-579"/>
-      </w:pPr>
-      <w:r>
-        <w:t xml:space="preserve"> </w:t>
-      </w:r>
-    </w:p>
-    <w:p>
-      <w:proofErr w:type="gramStart"/>
-      <w:r>
-        <w:t>1  BAKGRUND</w:t>
-      </w:r>
-      <w:proofErr w:type="gramEnd"/>
-      <w:r>
-        <w:t>.. 1</w:t>
-      </w:r>
-    </w:p>
-    <w:p>
-      <w:proofErr w:type="gramStart"/>
-      <w:r>
-        <w:t>2  FRÅGESTÄLLNING</w:t>
-      </w:r>
-      <w:proofErr w:type="gramEnd"/>
-      <w:r>
-        <w:t>.. 1</w:t>
-      </w:r>
-    </w:p>
-    <w:p>
-      <w:proofErr w:type="gramStart"/>
-      <w:r>
-        <w:t>3  METOD</w:t>
-      </w:r>
-      <w:proofErr w:type="gramEnd"/>
-      <w:r>
-        <w:t xml:space="preserve"> OCH BEGRÄNSNINGAR.. 1</w:t>
-      </w:r>
-    </w:p>
-    <w:p>
-      <w:proofErr w:type="gramStart"/>
-      <w:r>
-        <w:t>4  RESULTAT</w:t>
-      </w:r>
-      <w:proofErr w:type="gramEnd"/>
-      <w:r>
-        <w:t>.. 3</w:t>
-      </w:r>
-    </w:p>
-    <w:p>
-      <w:proofErr w:type="gramStart"/>
-      <w:r>
-        <w:t>5  DISKUSSION</w:t>
-      </w:r>
-      <w:proofErr w:type="gramEnd"/>
-      <w:r>
-        <w:t>.. 4</w:t>
-      </w:r>
-    </w:p>
-    <w:p>
-      <w:proofErr w:type="gramStart"/>
-      <w:r>
-        <w:t>6  REFERENSER</w:t>
-      </w:r>
-      <w:proofErr w:type="gramEnd"/>
-      <w:r>
-        <w:t>.. 5</w:t>
-      </w:r>
-    </w:p>
-    <w:p>
-      <w:proofErr w:type="gramStart"/>
-      <w:r>
-        <w:t>7  BILAGOR</w:t>
-      </w:r>
-      <w:proofErr w:type="gramEnd"/>
-      <w:r>
-        <w:t>.. 6</w:t>
-      </w:r>
-    </w:p>
-    <w:p>
-      <w:r>
-        <w:t>7. 1 Exempel på bilaga. 6</w:t>
-      </w:r>
-    </w:p>
-    <w:p>
-      <w:r>
-        <w:t>7. 2 Exempel på bilaga. 6</w:t>
-      </w:r>
-    </w:p>
-    <w:p>
-      <w:pPr>
-        <w:ind w:right="-579"/>
-      </w:pPr>
-      <w:r>
-        <w:t xml:space="preserve"> </w:t>
-      </w:r>
-    </w:p>
-    <w:p>
-      <w:pPr>
-        <w:ind w:right="-579"/>
-      </w:pPr>
-      <w:r>
-        <w:t xml:space="preserve"> </w:t>
-      </w:r>
-    </w:p>
-    <w:p>
-      <w:pPr>
-        <w:ind w:right="-579"/>
-      </w:pPr>
-      <w:r>
-        <w:t xml:space="preserve"> </w:t>
-      </w:r>
-    </w:p>
-    <w:p/>
-    <w:p>
-      <w:pPr>
-        <w:ind w:right="-579"/>
-        <w:rPr>
-          <w:b/>
-          <w:sz w:val="28"/>
-        </w:rPr>
-      </w:pPr>
-    </w:p>
-    <w:p>
-      <w:pPr>
-        <w:ind w:right="-579"/>
-        <w:rPr>
-          <w:b/>
-          <w:sz w:val="28"/>
-        </w:rPr>
-      </w:pPr>
-    </w:p>
-    <w:p>
-      <w:pPr>
-        <w:ind w:right="-579"/>
-        <w:rPr>
-          <w:b/>
-          <w:sz w:val="28"/>
-        </w:rPr>
-      </w:pPr>
-    </w:p>
-    <w:p>
-      <w:pPr>
-        <w:ind w:right="-579"/>
-        <w:rPr>
-          <w:b/>
-          <w:sz w:val="28"/>
-        </w:rPr>
-      </w:pPr>
-    </w:p>
-    <w:p>
-      <w:pPr>
-        <w:ind w:right="-579"/>
-        <w:rPr>
-          <w:b/>
-          <w:sz w:val="28"/>
-        </w:rPr>
-      </w:pPr>
-    </w:p>
-    <w:p>
-      <w:pPr>
-        <w:ind w:right="-579"/>
-        <w:rPr>
-          <w:b/>
-          <w:sz w:val="28"/>
-        </w:rPr>
-      </w:pPr>
-    </w:p>
-    <w:p>
-      <w:pPr>
-        <w:ind w:right="-579"/>
-        <w:rPr>
-          <w:b/>
-          <w:sz w:val="28"/>
-        </w:rPr>
-      </w:pPr>
-    </w:p>
-    <w:p>
-      <w:pPr>
-        <w:ind w:right="-579"/>
-        <w:rPr>
-          <w:b/>
-          <w:sz w:val="28"/>
-        </w:rPr>
-      </w:pPr>
-    </w:p>
-    <w:p>
-      <w:pPr>
-        <w:ind w:right="-579"/>
-        <w:rPr>
-          <w:b/>
-          <w:sz w:val="28"/>
-        </w:rPr>
-      </w:pPr>
-    </w:p>
-    <w:p>
-      <w:pPr>
-        <w:ind w:right="-579"/>
-        <w:rPr>
-          <w:b/>
-          <w:sz w:val="28"/>
-        </w:rPr>
-      </w:pPr>
-    </w:p>
-    <w:p>
-      <w:pPr>
-        <w:ind w:right="-579"/>
-        <w:rPr>
-          <w:b/>
-          <w:sz w:val="28"/>
-        </w:rPr>
-      </w:pPr>
-    </w:p>
-    <w:p>
-      <w:pPr>
-        <w:ind w:right="-579"/>
-        <w:rPr>
-          <w:b/>
-          <w:sz w:val="28"/>
-        </w:rPr>
-      </w:pPr>
-    </w:p>
-    <w:p>
-      <w:pPr>
-        <w:ind w:right="-579"/>
-        <w:rPr>
-          <w:b/>
-          <w:sz w:val="28"/>
-        </w:rPr>
-      </w:pPr>
-    </w:p>
-    <w:p>
-      <w:pPr>
-        <w:ind w:right="-579"/>
-        <w:rPr>
-          <w:b/>
-          <w:sz w:val="28"/>
-        </w:rPr>
-      </w:pPr>
-    </w:p>
-    <w:p>
-      <w:pPr>
-        <w:ind w:right="-579"/>
-        <w:rPr>
-          <w:b/>
-          <w:sz w:val="28"/>
-        </w:rPr>
-      </w:pPr>
-    </w:p>
-    <w:p>
-      <w:pPr>
-        <w:ind w:right="-579"/>
-        <w:rPr>
-          <w:b/>
-          <w:sz w:val="28"/>
-        </w:rPr>
-      </w:pPr>
-    </w:p>
-    <w:p>
-      <w:pPr>
-        <w:ind w:right="-579"/>
-        <w:rPr>
-          <w:b/>
-          <w:sz w:val="28"/>
-        </w:rPr>
-      </w:pPr>
-    </w:p>
-    <w:p>
-      <w:pPr>
-        <w:ind w:right="-579"/>
-        <w:rPr>
-          <w:b/>
-          <w:sz w:val="28"/>
-        </w:rPr>
-      </w:pPr>
-    </w:p>
-    <w:p>
-      <w:pPr>
-        <w:ind w:right="-579"/>
-        <w:rPr>
-          <w:b/>
-          <w:sz w:val="28"/>
-        </w:rPr>
-      </w:pPr>
-    </w:p>
-    <w:p>
-      <w:pPr>
-        <w:ind w:right="-579"/>
-        <w:rPr>
-          <w:b/>
-          <w:sz w:val="28"/>
-        </w:rPr>
-      </w:pPr>
-    </w:p>
-    <w:p>
-      <w:pPr>
-        <w:ind w:right="-579"/>
-        <w:rPr>
-          <w:b/>
-          <w:sz w:val="28"/>
-        </w:rPr>
-      </w:pPr>
-    </w:p>
-    <w:p>
-      <w:pPr>
-        <w:ind w:right="-92"/>
-      </w:pPr>
-      <w:r>
-        <w:rPr>
-          <w:b/>
-          <w:sz w:val="28"/>
-        </w:rPr>
-        <w:t>ABSTRACT</w:t>
-      </w:r>
-    </w:p>
-    <w:p>
-      <w:pPr>
-        <w:spacing w:line="360" w:lineRule="auto"/>
-        <w:ind w:right="-92"/>
-      </w:pPr>
-      <w:r>
-        <w:t xml:space="preserve"> </w:t>
-      </w:r>
-      <w:bookmarkStart w:id="0" w:name="h.28xacmjmiq34" w:colFirst="0" w:colLast="0"/>
-      <w:bookmarkEnd w:id="0"/>
-    </w:p>
-    <w:p>
-      <w:pPr>
-        <w:spacing w:line="360" w:lineRule="auto"/>
-        <w:ind w:right="-92"/>
-        <w:rPr>
-          <w:lang w:val="en-US"/>
-        </w:rPr>
-      </w:pPr>
-      <w:r>
-        <w:rPr>
-          <w:rFonts w:eastAsia="Times New Roman"/>
-          <w:sz w:val="24"/>
-          <w:szCs w:val="24"/>
-          <w:lang w:val="en-US"/>
-        </w:rPr>
-        <w:t>Many students</w:t>
-      </w:r>
-      <w:r>
-        <w:rPr>
-          <w:rFonts w:eastAsia="Times New Roman"/>
-          <w:sz w:val="24"/>
-          <w:szCs w:val="24"/>
-          <w:lang w:val="en-US"/>
-        </w:rPr>
-        <w:t xml:space="preserve"> tend</w:t>
-      </w:r>
-      <w:r>
-        <w:rPr>
-          <w:rFonts w:eastAsia="Times New Roman"/>
-          <w:sz w:val="24"/>
-          <w:szCs w:val="24"/>
-          <w:lang w:val="en-US"/>
-        </w:rPr>
-        <w:t xml:space="preserve"> to dislike mathematics and physics</w:t>
-      </w:r>
-      <w:r>
-        <w:rPr>
-          <w:rFonts w:eastAsia="Times New Roman"/>
-          <w:sz w:val="24"/>
-          <w:szCs w:val="24"/>
-          <w:lang w:val="en-US"/>
-        </w:rPr>
-        <w:t xml:space="preserve"> because it’s difficult. This project aims to find a solution that problem by visualizing a physical phenomenon with a program that many people find difficult on </w:t>
-      </w:r>
-      <w:r>
-        <w:rPr>
-          <w:rFonts w:eastAsia="Times New Roman"/>
-          <w:sz w:val="24"/>
-          <w:szCs w:val="24"/>
-          <w:lang w:val="en-US"/>
-        </w:rPr>
-        <w:t>paper. The results were somewhat unscientific but positive. M</w:t>
-      </w:r>
-      <w:r>
-        <w:rPr>
-          <w:rFonts w:eastAsia="Times New Roman"/>
-          <w:sz w:val="24"/>
-          <w:szCs w:val="24"/>
-          <w:lang w:val="en-US"/>
-        </w:rPr>
-        <w:t xml:space="preserve">ore than half of the testers found the program to be </w:t>
-      </w:r>
-      <w:r>
-        <w:rPr>
-          <w:rFonts w:eastAsia="Times New Roman"/>
-          <w:sz w:val="24"/>
-          <w:szCs w:val="24"/>
-          <w:lang w:val="en-US"/>
-        </w:rPr>
-        <w:t xml:space="preserve">educational. One could draw the conclusion that a visual representation of a phenomenon in </w:t>
-      </w:r>
-      <w:proofErr w:type="gramStart"/>
-      <w:r>
-        <w:rPr>
-          <w:rFonts w:eastAsia="Times New Roman"/>
-          <w:sz w:val="24"/>
-          <w:szCs w:val="24"/>
-          <w:lang w:val="en-US"/>
-        </w:rPr>
-        <w:t>a</w:t>
-      </w:r>
-      <w:proofErr w:type="gramEnd"/>
-      <w:r>
-        <w:rPr>
-          <w:rFonts w:eastAsia="Times New Roman"/>
-          <w:sz w:val="24"/>
-          <w:szCs w:val="24"/>
-          <w:lang w:val="en-US"/>
-        </w:rPr>
-        <w:t xml:space="preserve"> interactive computer program do is able to help people understand.</w:t>
-      </w:r>
-    </w:p>
-    <w:p>
-      <w:pPr>
-        <w:ind w:right="-92"/>
-        <w:rPr>
-          <w:lang w:val="en-US"/>
-        </w:rPr>
-      </w:pPr>
-    </w:p>
-    <w:p>
-      <w:pPr>
-        <w:pStyle w:val="Rubrik1"/>
-        <w:spacing w:before="480" w:after="120"/>
-        <w:ind w:right="-92"/>
-        <w:contextualSpacing w:val="0"/>
-        <w:rPr>
-          <w:rFonts w:ascii="Times New Roman" w:eastAsia="Times New Roman" w:hAnsi="Times New Roman" w:cs="Times New Roman"/>
+    <w:p>
+      <w:r>
+        <w:rPr>
           <w:b/>
           <w:sz w:val="28"/>
           <w:lang w:val="en-US"/>
         </w:rPr>
+        <w:lastRenderedPageBreak/>
+        <w:t>ABSTRACT</w:t>
+      </w:r>
+    </w:p>
+    <w:p>
+      <w:pPr>
+        <w:spacing w:line="360" w:lineRule="auto"/>
+        <w:ind w:right="-92"/>
+        <w:rPr>
+          <w:lang w:val="en-US"/>
+        </w:rPr>
+      </w:pPr>
+      <w:r>
+        <w:rPr>
+          <w:lang w:val="en-US"/>
+        </w:rPr>
+        <w:t xml:space="preserve"> </w:t>
+      </w:r>
+      <w:bookmarkStart w:id="0" w:name="h.28xacmjmiq34" w:colFirst="0" w:colLast="0"/>
+      <w:bookmarkEnd w:id="0"/>
+    </w:p>
+    <w:p>
+      <w:pPr>
+        <w:spacing w:line="360" w:lineRule="auto"/>
+        <w:ind w:right="-92"/>
+        <w:rPr>
+          <w:lang w:val="en-US"/>
+        </w:rPr>
+      </w:pPr>
+      <w:r>
+        <w:rPr>
+          <w:rFonts w:eastAsia="Times New Roman"/>
+          <w:sz w:val="24"/>
+          <w:szCs w:val="24"/>
+          <w:lang w:val="en-US"/>
+        </w:rPr>
+        <w:t>Many students</w:t>
+      </w:r>
+      <w:r>
+        <w:rPr>
+          <w:rFonts w:eastAsia="Times New Roman"/>
+          <w:sz w:val="24"/>
+          <w:szCs w:val="24"/>
+          <w:lang w:val="en-US"/>
+        </w:rPr>
+        <w:t xml:space="preserve"> tend</w:t>
+      </w:r>
+      <w:r>
+        <w:rPr>
+          <w:rFonts w:eastAsia="Times New Roman"/>
+          <w:sz w:val="24"/>
+          <w:szCs w:val="24"/>
+          <w:lang w:val="en-US"/>
+        </w:rPr>
+        <w:t xml:space="preserve"> to dislike mathematics and physics</w:t>
+      </w:r>
+      <w:r>
+        <w:rPr>
+          <w:rFonts w:eastAsia="Times New Roman"/>
+          <w:sz w:val="24"/>
+          <w:szCs w:val="24"/>
+          <w:lang w:val="en-US"/>
+        </w:rPr>
+        <w:t xml:space="preserve"> because it’s difficult. This project aims to find a solution that problem by visualizing a physical phenomenon with a program that many people find difficult on </w:t>
+      </w:r>
+      <w:r>
+        <w:rPr>
+          <w:rFonts w:eastAsia="Times New Roman"/>
+          <w:sz w:val="24"/>
+          <w:szCs w:val="24"/>
+          <w:lang w:val="en-US"/>
+        </w:rPr>
+        <w:t>paper. The results were somewhat unscientific but positive. M</w:t>
+      </w:r>
+      <w:r>
+        <w:rPr>
+          <w:rFonts w:eastAsia="Times New Roman"/>
+          <w:sz w:val="24"/>
+          <w:szCs w:val="24"/>
+          <w:lang w:val="en-US"/>
+        </w:rPr>
+        <w:t xml:space="preserve">ore than half of the testers found the program to be </w:t>
+      </w:r>
+      <w:r>
+        <w:rPr>
+          <w:rFonts w:eastAsia="Times New Roman"/>
+          <w:sz w:val="24"/>
+          <w:szCs w:val="24"/>
+          <w:lang w:val="en-US"/>
+        </w:rPr>
+        <w:t xml:space="preserve">educational. One could draw the conclusion that a visual representation of a phenomenon in </w:t>
+      </w:r>
+      <w:proofErr w:type="gramStart"/>
+      <w:r>
+        <w:rPr>
+          <w:rFonts w:eastAsia="Times New Roman"/>
+          <w:sz w:val="24"/>
+          <w:szCs w:val="24"/>
+          <w:lang w:val="en-US"/>
+        </w:rPr>
+        <w:t>a</w:t>
+      </w:r>
+      <w:proofErr w:type="gramEnd"/>
+      <w:r>
+        <w:rPr>
+          <w:rFonts w:eastAsia="Times New Roman"/>
+          <w:sz w:val="24"/>
+          <w:szCs w:val="24"/>
+          <w:lang w:val="en-US"/>
+        </w:rPr>
+        <w:t xml:space="preserve"> interactive computer program do is able to help people understand.</w:t>
+      </w:r>
+    </w:p>
+    <w:p>
+      <w:pPr>
+        <w:ind w:right="-92"/>
+        <w:rPr>
+          <w:lang w:val="en-US"/>
+        </w:rPr>
       </w:pPr>
     </w:p>
     <w:p>
@@ -965,68 +634,94 @@
     </w:p>
     <w:p>
       <w:pPr>
-        <w:rPr>
-          <w:lang w:val="en-US"/>
-        </w:rPr>
-      </w:pPr>
-    </w:p>
-    <w:p>
-      <w:pPr>
-        <w:rPr>
-          <w:lang w:val="en-US"/>
-        </w:rPr>
-      </w:pPr>
-    </w:p>
-    <w:p>
-      <w:pPr>
-        <w:rPr>
-          <w:lang w:val="en-US"/>
-        </w:rPr>
-      </w:pPr>
-    </w:p>
-    <w:p>
-      <w:pPr>
-        <w:rPr>
-          <w:lang w:val="en-US"/>
-        </w:rPr>
-      </w:pPr>
-    </w:p>
-    <w:p>
-      <w:pPr>
-        <w:rPr>
-          <w:lang w:val="en-US"/>
-        </w:rPr>
-      </w:pPr>
-    </w:p>
-    <w:p>
-      <w:pPr>
-        <w:rPr>
-          <w:lang w:val="en-US"/>
-        </w:rPr>
-      </w:pPr>
-    </w:p>
-    <w:p>
-      <w:pPr>
-        <w:rPr>
-          <w:lang w:val="en-US"/>
-        </w:rPr>
-      </w:pPr>
-    </w:p>
-    <w:p>
-      <w:pPr>
         <w:pStyle w:val="Rubrik1"/>
         <w:spacing w:before="480" w:after="120"/>
         <w:ind w:right="-92"/>
         <w:contextualSpacing w:val="0"/>
-      </w:pPr>
-      <w:proofErr w:type="gramStart"/>
-      <w:r>
         <w:rPr>
           <w:rFonts w:ascii="Times New Roman" w:eastAsia="Times New Roman" w:hAnsi="Times New Roman" w:cs="Times New Roman"/>
           <w:b/>
           <w:sz w:val="28"/>
-        </w:rPr>
-        <w:lastRenderedPageBreak/>
+          <w:lang w:val="en-US"/>
+        </w:rPr>
+      </w:pPr>
+    </w:p>
+    <w:p>
+      <w:pPr>
+        <w:rPr>
+          <w:lang w:val="en-US"/>
+        </w:rPr>
+      </w:pPr>
+    </w:p>
+    <w:p>
+      <w:pPr>
+        <w:rPr>
+          <w:lang w:val="en-US"/>
+        </w:rPr>
+      </w:pPr>
+    </w:p>
+    <w:p>
+      <w:pPr>
+        <w:rPr>
+          <w:lang w:val="en-US"/>
+        </w:rPr>
+      </w:pPr>
+    </w:p>
+    <w:p>
+      <w:pPr>
+        <w:rPr>
+          <w:lang w:val="en-US"/>
+        </w:rPr>
+      </w:pPr>
+    </w:p>
+    <w:p>
+      <w:pPr>
+        <w:rPr>
+          <w:lang w:val="en-US"/>
+        </w:rPr>
+      </w:pPr>
+    </w:p>
+    <w:p>
+      <w:pPr>
+        <w:rPr>
+          <w:lang w:val="en-US"/>
+        </w:rPr>
+      </w:pPr>
+    </w:p>
+    <w:p>
+      <w:pPr>
+        <w:rPr>
+          <w:lang w:val="en-US"/>
+        </w:rPr>
+      </w:pPr>
+    </w:p>
+    <w:p>
+      <w:pPr>
+        <w:pStyle w:val="Rubrik1"/>
+        <w:spacing w:before="480" w:after="120"/>
+        <w:ind w:right="-92"/>
+        <w:contextualSpacing w:val="0"/>
+        <w:rPr>
+          <w:rFonts w:ascii="Times New Roman" w:eastAsia="Times New Roman" w:hAnsi="Times New Roman" w:cs="Times New Roman"/>
+          <w:b/>
+          <w:sz w:val="28"/>
+        </w:rPr>
+      </w:pPr>
+    </w:p>
+    <w:p>
+      <w:pPr>
+        <w:pStyle w:val="Rubrik1"/>
+        <w:spacing w:before="480" w:after="120"/>
+        <w:ind w:right="-92"/>
+        <w:contextualSpacing w:val="0"/>
+      </w:pPr>
+      <w:proofErr w:type="gramStart"/>
+      <w:r>
+        <w:rPr>
+          <w:rFonts w:ascii="Times New Roman" w:eastAsia="Times New Roman" w:hAnsi="Times New Roman" w:cs="Times New Roman"/>
+          <w:b/>
+          <w:sz w:val="28"/>
+        </w:rPr>
         <w:t>1  BAKGRUND</w:t>
       </w:r>
       <w:proofErr w:type="gramEnd"/>
@@ -1468,6 +1163,7 @@
           <w:b/>
           <w:sz w:val="28"/>
         </w:rPr>
+        <w:lastRenderedPageBreak/>
         <w:t>2  FRÅGESTÄLLNING</w:t>
       </w:r>
       <w:proofErr w:type="gramEnd"/>
@@ -1502,7 +1198,6 @@
         <w:rPr>
           <w:sz w:val="24"/>
         </w:rPr>
-        <w:lastRenderedPageBreak/>
         <w:t>När personer idag får en fråga om de vill utveckla sina kunskaper i fysik så brukar den första tanken i deras huvuden vara att det låter tråkigt och jobbigt. De får säkert återblickar till skolan när de tvingades på uppgifter som de inte ville utföra. Tänk om de var helt annorlunda där frågan var om de ville ha lite roligt genom att leka i ett program där användaren väljer att utforska hur fysiken fungerar. Det skulle vara det bästa sättet att hantera personer som fortfarande har kvar de minerna från de jobbiga fysiklektionerna. Vi vill skapa detta program så att fler kan upptäcka fysikens charm.</w:t>
       </w:r>
     </w:p>
@@ -1741,7 +1436,14 @@
         <w:rPr>
           <w:sz w:val="24"/>
         </w:rPr>
-        <w:t xml:space="preserve">Redan i Fysik 1 presenterades fenomenet. Därför </w:t>
+        <w:t xml:space="preserve">Redan i Fysik 1 presenterades </w:t>
+      </w:r>
+      <w:r>
+        <w:rPr>
+          <w:sz w:val="24"/>
+        </w:rPr>
+        <w:lastRenderedPageBreak/>
+        <w:t xml:space="preserve">fenomenet. Därför </w:t>
       </w:r>
       <w:r>
         <w:rPr>
@@ -1765,14 +1467,7 @@
         <w:rPr>
           <w:sz w:val="24"/>
         </w:rPr>
-        <w:t xml:space="preserve"> av de minsta problemen som kulle kunna dyka upp. Kaströrelser är dock något som många personer skulle kunna anse som något </w:t>
-      </w:r>
-      <w:r>
-        <w:rPr>
-          <w:sz w:val="24"/>
-        </w:rPr>
-        <w:lastRenderedPageBreak/>
-        <w:t xml:space="preserve">avancerat att räkna på men fenomenet är inte speciellt ovanligt. Det kastas saker hela tiden i vardagen och därför antas det att användaren av simulatorn kommer att kunna relatera och förstå vad som händer på skärmen. På grund av det så ansågs kaströrelser som det bästa fysiska fenomenet att lära ut. </w:t>
+        <w:t xml:space="preserve"> av de minsta problemen som kulle kunna dyka upp. Kaströrelser är dock något som många personer skulle kunna anse som något avancerat att räkna på men fenomenet är inte speciellt ovanligt. Det kastas saker hela tiden i vardagen och därför antas det att användaren av simulatorn kommer att kunna relatera och förstå vad som händer på skärmen. På grund av det så ansågs kaströrelser som det bästa fysiska fenomenet att lära ut. </w:t>
       </w:r>
       <w:r>
         <w:rPr>
@@ -1943,31 +1638,34 @@
         <w:spacing w:before="480" w:after="120" w:line="360" w:lineRule="auto"/>
         <w:ind w:right="-92"/>
         <w:contextualSpacing w:val="0"/>
+        <w:rPr>
+          <w:rFonts w:ascii="Times New Roman" w:eastAsia="Times New Roman" w:hAnsi="Times New Roman" w:cs="Times New Roman"/>
+          <w:b/>
+          <w:sz w:val="28"/>
+        </w:rPr>
       </w:pPr>
       <w:bookmarkStart w:id="3" w:name="h.sqmyge5u0eme" w:colFirst="0" w:colLast="0"/>
       <w:bookmarkEnd w:id="3"/>
-      <w:proofErr w:type="gramStart"/>
-      <w:r>
+    </w:p>
+    <w:p>
+      <w:pPr>
+        <w:pStyle w:val="Rubrik1"/>
+        <w:spacing w:before="480" w:after="120" w:line="360" w:lineRule="auto"/>
+        <w:ind w:right="-92"/>
+        <w:contextualSpacing w:val="0"/>
         <w:rPr>
           <w:rFonts w:ascii="Times New Roman" w:eastAsia="Times New Roman" w:hAnsi="Times New Roman" w:cs="Times New Roman"/>
           <w:b/>
           <w:sz w:val="28"/>
         </w:rPr>
-        <w:t>4  RESULTAT</w:t>
-      </w:r>
-      <w:proofErr w:type="gramEnd"/>
-    </w:p>
-    <w:p>
-      <w:pPr>
-        <w:ind w:right="-92"/>
-      </w:pPr>
-      <w:r>
-        <w:t>Presentera resultatet av er undersökning eller arbete. Resultaten ska vara grunden för de slutsatser som ni sedan ska formulera. Denna del ska vara saklig och inte innehålla några slutsatser eller reflektioner. Resultatet får inte heller innehålla några delar som inte presenterats tidigare i rapporten.</w:t>
-      </w:r>
-    </w:p>
-    <w:p>
-      <w:pPr>
-        <w:ind w:right="-92"/>
+      </w:pPr>
+    </w:p>
+    <w:p>
+      <w:pPr>
+        <w:pStyle w:val="Rubrik1"/>
+        <w:spacing w:before="480" w:after="120" w:line="360" w:lineRule="auto"/>
+        <w:ind w:right="-92"/>
+        <w:contextualSpacing w:val="0"/>
       </w:pPr>
       <w:r>
         <w:rPr>
@@ -1976,13 +1674,13 @@
         </w:rPr>
         <w:lastRenderedPageBreak/>
         <w:drawing>
-          <wp:anchor distT="0" distB="0" distL="114300" distR="114300" simplePos="0" relativeHeight="251658240" behindDoc="1" locked="0" layoutInCell="1" allowOverlap="1" wp14:anchorId="227E7DBA" wp14:editId="69AA1585">
+          <wp:anchor distT="0" distB="0" distL="114300" distR="114300" simplePos="0" relativeHeight="251658240" behindDoc="1" locked="0" layoutInCell="1" allowOverlap="1" wp14:anchorId="5AE3D964" wp14:editId="7217A65E">
             <wp:simplePos x="0" y="0"/>
             <wp:positionH relativeFrom="column">
-              <wp:posOffset>-594995</wp:posOffset>
+              <wp:posOffset>1557655</wp:posOffset>
             </wp:positionH>
             <wp:positionV relativeFrom="paragraph">
-              <wp:posOffset>-614045</wp:posOffset>
+              <wp:posOffset>354965</wp:posOffset>
             </wp:positionV>
             <wp:extent cx="4572000" cy="2743200"/>
             <wp:effectExtent l="0" t="0" r="19050" b="19050"/>
@@ -2011,6 +1709,29 @@
           </wp:anchor>
         </w:drawing>
       </w:r>
+      <w:proofErr w:type="gramStart"/>
+      <w:r>
+        <w:rPr>
+          <w:rFonts w:ascii="Times New Roman" w:eastAsia="Times New Roman" w:hAnsi="Times New Roman" w:cs="Times New Roman"/>
+          <w:b/>
+          <w:sz w:val="28"/>
+        </w:rPr>
+        <w:t>4  RESULTAT</w:t>
+      </w:r>
+      <w:proofErr w:type="gramEnd"/>
+    </w:p>
+    <w:p>
+      <w:pPr>
+        <w:ind w:right="-92"/>
+      </w:pPr>
+      <w:r>
+        <w:t>Presentera resultatet av er undersökning eller arbete. Resultaten ska vara grunden för de slutsatser som ni sedan ska formulera. Denna del ska vara saklig och inte innehålla några slutsatser eller reflektioner. Resultatet får inte heller innehålla några delar som inte presenterats tidigare i rapporten.</w:t>
+      </w:r>
+    </w:p>
+    <w:p>
+      <w:pPr>
+        <w:ind w:right="-92"/>
+      </w:pPr>
       <w:r>
         <w:t xml:space="preserve"> </w:t>
       </w:r>
@@ -2061,20 +1782,73 @@
         </w:rPr>
       </w:pPr>
     </w:p>
-    <w:p>
+    <w:p/>
+    <w:p/>
+    <w:p>
+      <w:pPr>
+        <w:pStyle w:val="Rubrik1"/>
+        <w:spacing w:before="480" w:after="120"/>
+        <w:ind w:right="-92"/>
+        <w:contextualSpacing w:val="0"/>
+        <w:rPr>
+          <w:rFonts w:ascii="Times New Roman" w:eastAsia="Times New Roman" w:hAnsi="Times New Roman" w:cs="Times New Roman"/>
+          <w:b/>
+          <w:sz w:val="28"/>
+        </w:rPr>
+      </w:pPr>
+    </w:p>
+    <w:p>
+      <w:pPr>
+        <w:pStyle w:val="Rubrik1"/>
+        <w:spacing w:before="480" w:after="120"/>
+        <w:ind w:right="-92"/>
+        <w:contextualSpacing w:val="0"/>
+        <w:rPr>
+          <w:rFonts w:ascii="Times New Roman" w:eastAsia="Times New Roman" w:hAnsi="Times New Roman" w:cs="Times New Roman"/>
+          <w:b/>
+          <w:sz w:val="28"/>
+        </w:rPr>
+      </w:pPr>
+    </w:p>
+    <w:p>
+      <w:pPr>
+        <w:pStyle w:val="Rubrik1"/>
+        <w:spacing w:before="480" w:after="120"/>
+        <w:ind w:right="-92"/>
+        <w:contextualSpacing w:val="0"/>
+        <w:rPr>
+          <w:rFonts w:ascii="Times New Roman" w:eastAsia="Times New Roman" w:hAnsi="Times New Roman" w:cs="Times New Roman"/>
+          <w:b/>
+          <w:sz w:val="28"/>
+        </w:rPr>
+      </w:pPr>
+    </w:p>
+    <w:p>
+      <w:pPr>
+        <w:pStyle w:val="Rubrik1"/>
+        <w:spacing w:before="480" w:after="120"/>
+        <w:ind w:right="-92"/>
+        <w:contextualSpacing w:val="0"/>
+        <w:rPr>
+          <w:rFonts w:ascii="Times New Roman" w:eastAsia="Times New Roman" w:hAnsi="Times New Roman" w:cs="Times New Roman"/>
+          <w:b/>
+          <w:sz w:val="28"/>
+        </w:rPr>
+      </w:pPr>
       <w:r>
         <w:rPr>
           <w:noProof/>
           <w:lang w:val="en-US" w:eastAsia="en-US"/>
         </w:rPr>
+        <w:lastRenderedPageBreak/>
         <w:drawing>
-          <wp:anchor distT="0" distB="0" distL="114300" distR="114300" simplePos="0" relativeHeight="251659264" behindDoc="1" locked="0" layoutInCell="1" allowOverlap="1" wp14:anchorId="1C40CCFC" wp14:editId="7D04A647">
+          <wp:anchor distT="0" distB="0" distL="114300" distR="114300" simplePos="0" relativeHeight="251659264" behindDoc="1" locked="0" layoutInCell="1" allowOverlap="1" wp14:anchorId="5A27E055" wp14:editId="46D60E52">
             <wp:simplePos x="0" y="0"/>
             <wp:positionH relativeFrom="column">
-              <wp:posOffset>-4686300</wp:posOffset>
+              <wp:posOffset>986155</wp:posOffset>
             </wp:positionH>
             <wp:positionV relativeFrom="paragraph">
-              <wp:posOffset>130175</wp:posOffset>
+              <wp:posOffset>875030</wp:posOffset>
             </wp:positionV>
             <wp:extent cx="4572000" cy="2743200"/>
             <wp:effectExtent l="0" t="0" r="19050" b="19050"/>
@@ -2104,7 +1878,6 @@
         </w:drawing>
       </w:r>
     </w:p>
-    <w:p/>
     <w:p>
       <w:pPr>
         <w:pStyle w:val="Rubrik1"/>
@@ -2157,371 +1930,660 @@
         </w:rPr>
       </w:pPr>
     </w:p>
+    <w:p/>
+    <w:p/>
+    <w:p/>
+    <w:p/>
+    <w:p/>
+    <w:p/>
+    <w:p/>
+    <w:p/>
+    <w:p/>
+    <w:p/>
+    <w:p/>
+    <w:p/>
+    <w:p/>
+    <w:p/>
+    <w:p/>
+    <w:p/>
+    <w:p/>
+    <w:p/>
+    <w:p/>
+    <w:p/>
+    <w:p/>
+    <w:p/>
+    <w:p/>
+    <w:p/>
+    <w:p/>
+    <w:p/>
+    <w:p/>
+    <w:p/>
+    <w:p/>
+    <w:p/>
+    <w:p/>
     <w:p>
       <w:pPr>
         <w:pStyle w:val="Rubrik1"/>
         <w:spacing w:before="480" w:after="120"/>
         <w:ind w:right="-92"/>
         <w:contextualSpacing w:val="0"/>
+      </w:pPr>
+      <w:proofErr w:type="gramStart"/>
+      <w:r>
         <w:rPr>
           <w:rFonts w:ascii="Times New Roman" w:eastAsia="Times New Roman" w:hAnsi="Times New Roman" w:cs="Times New Roman"/>
           <w:b/>
           <w:sz w:val="28"/>
         </w:rPr>
-      </w:pPr>
-    </w:p>
-    <w:p>
-      <w:pPr>
-        <w:pStyle w:val="Rubrik1"/>
-        <w:spacing w:before="480" w:after="120"/>
-        <w:ind w:right="-92"/>
-        <w:contextualSpacing w:val="0"/>
-        <w:rPr>
-          <w:rFonts w:ascii="Times New Roman" w:eastAsia="Times New Roman" w:hAnsi="Times New Roman" w:cs="Times New Roman"/>
-          <w:b/>
-          <w:sz w:val="28"/>
-        </w:rPr>
-      </w:pPr>
-    </w:p>
-    <w:p>
-      <w:pPr>
-        <w:pStyle w:val="Rubrik1"/>
-        <w:spacing w:before="480" w:after="120"/>
-        <w:ind w:right="-92"/>
-        <w:contextualSpacing w:val="0"/>
-        <w:rPr>
-          <w:rFonts w:ascii="Times New Roman" w:eastAsia="Times New Roman" w:hAnsi="Times New Roman" w:cs="Times New Roman"/>
-          <w:b/>
-          <w:sz w:val="28"/>
-        </w:rPr>
-      </w:pPr>
-    </w:p>
-    <w:p>
-      <w:pPr>
-        <w:pStyle w:val="Rubrik1"/>
-        <w:spacing w:before="480" w:after="120"/>
-        <w:ind w:right="-92"/>
-        <w:contextualSpacing w:val="0"/>
-      </w:pPr>
+        <w:lastRenderedPageBreak/>
+        <w:t>5  DISKUSSION</w:t>
+      </w:r>
+      <w:proofErr w:type="gramEnd"/>
+    </w:p>
+    <w:p>
+      <w:pPr>
+        <w:ind w:right="-92"/>
+        <w:rPr>
+          <w:sz w:val="20"/>
+        </w:rPr>
+      </w:pPr>
+    </w:p>
+    <w:p>
+      <w:pPr>
+        <w:ind w:right="-92"/>
+      </w:pPr>
+    </w:p>
+    <w:p>
+      <w:pPr>
+        <w:spacing w:line="360" w:lineRule="auto"/>
+        <w:ind w:right="-92"/>
+        <w:rPr>
+          <w:sz w:val="24"/>
+          <w:szCs w:val="24"/>
+        </w:rPr>
+      </w:pPr>
+      <w:r>
+        <w:rPr>
+          <w:sz w:val="24"/>
+          <w:szCs w:val="24"/>
+        </w:rPr>
+        <w:t xml:space="preserve">Resultatet visar att drygt </w:t>
+      </w:r>
       <w:proofErr w:type="gramStart"/>
       <w:r>
         <w:rPr>
-          <w:rFonts w:ascii="Times New Roman" w:eastAsia="Times New Roman" w:hAnsi="Times New Roman" w:cs="Times New Roman"/>
-          <w:b/>
-          <w:sz w:val="28"/>
-        </w:rPr>
-        <w:t>5  DISKUSSION</w:t>
+          <w:sz w:val="24"/>
+          <w:szCs w:val="24"/>
+        </w:rPr>
+        <w:t>70</w:t>
+      </w:r>
+      <w:r>
+        <w:rPr>
+          <w:sz w:val="24"/>
+          <w:szCs w:val="24"/>
+        </w:rPr>
+        <w:t>%</w:t>
       </w:r>
       <w:proofErr w:type="gramEnd"/>
-    </w:p>
-    <w:p>
-      <w:pPr>
-        <w:ind w:right="-92"/>
-      </w:pPr>
-      <w:r>
-        <w:t xml:space="preserve">Här ska resultaten diskuteras och analyseras. Det är i denna text som ni ska nå fram till en slutsats och besvara frågeställningen. Alla slutsatser ska motiveras och vara tydligt grundade i de resultat som ni fått fram i ert arbete. OBS! </w:t>
+      <w:r>
+        <w:rPr>
+          <w:sz w:val="24"/>
+          <w:szCs w:val="24"/>
+        </w:rPr>
+        <w:t xml:space="preserve"> a</w:t>
+      </w:r>
+      <w:r>
+        <w:rPr>
+          <w:sz w:val="24"/>
+          <w:szCs w:val="24"/>
+        </w:rPr>
+        <w:t xml:space="preserve">v personerna som testades uppfattade </w:t>
+      </w:r>
+      <w:r>
+        <w:rPr>
+          <w:sz w:val="24"/>
+          <w:szCs w:val="24"/>
+        </w:rPr>
+        <w:t xml:space="preserve"> att programmet ökade deras förståelse för kaströrelser. </w:t>
+      </w:r>
+      <w:r>
+        <w:rPr>
+          <w:sz w:val="24"/>
+          <w:szCs w:val="24"/>
+        </w:rPr>
+        <w:t xml:space="preserve">Eftersom detta är ett värde som är över </w:t>
+      </w:r>
+      <w:r>
+        <w:rPr>
+          <w:sz w:val="24"/>
+          <w:szCs w:val="24"/>
+        </w:rPr>
+        <w:t>50 %</w:t>
+      </w:r>
+      <w:r>
+        <w:rPr>
+          <w:sz w:val="24"/>
+          <w:szCs w:val="24"/>
+        </w:rPr>
+        <w:t xml:space="preserve"> så anses svaret på frågeställningen vara ja. Dock så måste detta resultat granskas innan vetenskapliga slutsattser kan dras.</w:t>
+      </w:r>
+      <w:r>
+        <w:rPr>
+          <w:sz w:val="24"/>
+          <w:szCs w:val="24"/>
+        </w:rPr>
+        <w:t xml:space="preserve"> Till att börja med så </w:t>
+      </w:r>
+      <w:r>
+        <w:rPr>
+          <w:sz w:val="24"/>
+          <w:szCs w:val="24"/>
+        </w:rPr>
+        <w:t>var alla</w:t>
+      </w:r>
+      <w:r>
+        <w:rPr>
+          <w:sz w:val="24"/>
+          <w:szCs w:val="24"/>
+        </w:rPr>
+        <w:t xml:space="preserve"> testpersoner från en teknikklass på NTI-gymnasiet</w:t>
+      </w:r>
+      <w:r>
+        <w:rPr>
+          <w:sz w:val="24"/>
+          <w:szCs w:val="24"/>
+        </w:rPr>
+        <w:t>, f</w:t>
+      </w:r>
+      <w:r>
+        <w:rPr>
+          <w:sz w:val="24"/>
+          <w:szCs w:val="24"/>
+        </w:rPr>
+        <w:t>örutom en person som går nuvarande i nionde årskursen. Dessa personer valdes på grund av att resurserna var för små och tiden var inte nog för att testa fler personer. Syftet med programmet var att hjälpa personer som har svårt med Matte o</w:t>
+      </w:r>
+      <w:r>
+        <w:rPr>
+          <w:sz w:val="24"/>
+          <w:szCs w:val="24"/>
+        </w:rPr>
+        <w:t>ch Fysik. Därför anses resultatet på testet inte relevant eftersom teknik elever tenderar att ha hög</w:t>
+      </w:r>
+      <w:r>
+        <w:rPr>
+          <w:sz w:val="24"/>
+          <w:szCs w:val="24"/>
+        </w:rPr>
+        <w:t>a</w:t>
+      </w:r>
+      <w:r>
+        <w:rPr>
+          <w:sz w:val="24"/>
+          <w:szCs w:val="24"/>
+        </w:rPr>
+        <w:t xml:space="preserve"> kunskap</w:t>
+      </w:r>
+      <w:r>
+        <w:rPr>
+          <w:sz w:val="24"/>
+          <w:szCs w:val="24"/>
+        </w:rPr>
+        <w:t>er</w:t>
+      </w:r>
+      <w:r>
+        <w:rPr>
+          <w:sz w:val="24"/>
+          <w:szCs w:val="24"/>
+        </w:rPr>
+        <w:t xml:space="preserve"> inom ämnena. Trotts detta tyckte även de högutbildade eleverna att de hade fördjupat sina kunskaper. Slutsatsen skulle kunna dras att oerfarna personer hade lärt sig mer. Orsaken till att nästan 30</w:t>
+      </w:r>
+      <w:r>
+        <w:rPr>
+          <w:sz w:val="24"/>
+          <w:szCs w:val="24"/>
+        </w:rPr>
+        <w:t xml:space="preserve"> </w:t>
+      </w:r>
+      <w:r>
+        <w:rPr>
+          <w:sz w:val="24"/>
+          <w:szCs w:val="24"/>
+        </w:rPr>
+        <w:t xml:space="preserve">% av testpersonerna </w:t>
+      </w:r>
+      <w:r>
+        <w:rPr>
+          <w:sz w:val="24"/>
+          <w:szCs w:val="24"/>
+        </w:rPr>
+        <w:t xml:space="preserve">ansåg att </w:t>
+      </w:r>
+      <w:r>
+        <w:rPr>
+          <w:sz w:val="24"/>
+          <w:szCs w:val="24"/>
+        </w:rPr>
+        <w:t>programmet inte var lärorikt skulle kunna vara att de redan förstod kaströrelser helt. Därför skulle oerfarna testpersone</w:t>
+      </w:r>
+      <w:r>
+        <w:rPr>
+          <w:sz w:val="24"/>
+          <w:szCs w:val="24"/>
+        </w:rPr>
+        <w:t xml:space="preserve">r kunna ha ökat procentantalet. </w:t>
+      </w:r>
+      <w:r>
+        <w:rPr>
+          <w:sz w:val="24"/>
+          <w:szCs w:val="24"/>
+        </w:rPr>
+        <w:t xml:space="preserve">Dock så skulle fenomenet kunna ha varit för svårt för dessa att förstå och därför sänka procentantalet. Eftersom </w:t>
       </w:r>
       <w:proofErr w:type="gramStart"/>
       <w:r>
-        <w:t>Ingen</w:t>
+        <w:rPr>
+          <w:sz w:val="24"/>
+          <w:szCs w:val="24"/>
+        </w:rPr>
+        <w:t>ingen dat</w:t>
+      </w:r>
+      <w:r>
+        <w:rPr>
+          <w:sz w:val="24"/>
+          <w:szCs w:val="24"/>
+        </w:rPr>
+        <w:t>a</w:t>
       </w:r>
       <w:proofErr w:type="gramEnd"/>
       <w:r>
-        <w:t xml:space="preserve"> ny </w:t>
+        <w:rPr>
+          <w:sz w:val="24"/>
+          <w:szCs w:val="24"/>
+        </w:rPr>
+        <w:t xml:space="preserve"> finns på detta så kan inte orsaken</w:t>
+      </w:r>
+      <w:r>
+        <w:rPr>
+          <w:sz w:val="24"/>
+          <w:szCs w:val="24"/>
+        </w:rPr>
+        <w:t xml:space="preserve"> fastställas</w:t>
+      </w:r>
+      <w:r>
+        <w:rPr>
+          <w:sz w:val="24"/>
+          <w:szCs w:val="24"/>
+        </w:rPr>
+        <w:t xml:space="preserve">. </w:t>
+      </w:r>
+      <w:r>
+        <w:rPr>
+          <w:sz w:val="24"/>
+          <w:szCs w:val="24"/>
+        </w:rPr>
+        <w:t>Även om programmet kan öka personers kunskap</w:t>
+      </w:r>
+      <w:r>
+        <w:rPr>
+          <w:sz w:val="24"/>
+          <w:szCs w:val="24"/>
+        </w:rPr>
+        <w:t xml:space="preserve">er finns det </w:t>
       </w:r>
       <w:proofErr w:type="gramStart"/>
       <w:r>
-        <w:t>fakta</w:t>
+        <w:rPr>
+          <w:sz w:val="24"/>
+          <w:szCs w:val="24"/>
+        </w:rPr>
+        <w:t xml:space="preserve">ingen </w:t>
+      </w:r>
+      <w:r>
+        <w:rPr>
+          <w:sz w:val="24"/>
+          <w:szCs w:val="24"/>
+        </w:rPr>
+        <w:t>data</w:t>
       </w:r>
       <w:proofErr w:type="gramEnd"/>
       <w:r>
-        <w:t xml:space="preserve"> får presenteras här!</w:t>
-      </w:r>
-    </w:p>
-    <w:p>
-      <w:pPr>
-        <w:ind w:right="-92"/>
-      </w:pPr>
-      <w:r>
+        <w:rPr>
+          <w:sz w:val="24"/>
+          <w:szCs w:val="24"/>
+        </w:rPr>
+        <w:t xml:space="preserve"> på att </w:t>
+      </w:r>
+      <w:r>
+        <w:rPr>
+          <w:sz w:val="24"/>
+          <w:szCs w:val="24"/>
+        </w:rPr>
+        <w:t>detta skulle gälla utanför den testade gruppen</w:t>
+      </w:r>
+      <w:r>
+        <w:rPr>
+          <w:sz w:val="24"/>
+          <w:szCs w:val="24"/>
+        </w:rPr>
+        <w:t>.</w:t>
+      </w:r>
+    </w:p>
+    <w:p>
+      <w:pPr>
+        <w:spacing w:line="360" w:lineRule="auto"/>
+        <w:ind w:right="-92"/>
+        <w:rPr>
+          <w:sz w:val="24"/>
+          <w:szCs w:val="24"/>
+        </w:rPr>
+      </w:pPr>
+    </w:p>
+    <w:p>
+      <w:pPr>
+        <w:spacing w:line="360" w:lineRule="auto"/>
+        <w:ind w:right="-92"/>
+        <w:rPr>
+          <w:sz w:val="24"/>
+          <w:szCs w:val="24"/>
+        </w:rPr>
+      </w:pPr>
+      <w:r>
+        <w:rPr>
+          <w:sz w:val="24"/>
+          <w:szCs w:val="24"/>
+        </w:rPr>
+        <w:t>Även om fördelningen var bättre så går det fortfarande inte att säga att resultatet är vetenskapligt. Sju personer testades vilket är en väldigt liten summa</w:t>
+      </w:r>
+      <w:r>
+        <w:rPr>
+          <w:sz w:val="24"/>
+          <w:szCs w:val="24"/>
+        </w:rPr>
+        <w:t xml:space="preserve">. För att resultatet ska vara mer noggrant så behövs fler test personer. Sedan var könsfördelningen väldigt dålig. Bara män var med i testet. Trotts </w:t>
+      </w:r>
+      <w:proofErr w:type="gramStart"/>
+      <w:r>
+        <w:rPr>
+          <w:sz w:val="24"/>
+          <w:szCs w:val="24"/>
+        </w:rPr>
+        <w:t>den</w:t>
+      </w:r>
+      <w:proofErr w:type="gramEnd"/>
+      <w:r>
+        <w:rPr>
+          <w:sz w:val="24"/>
+          <w:szCs w:val="24"/>
+        </w:rPr>
+        <w:t xml:space="preserve"> oexakta data så visade resultatet att programmet ökade testpersonernas kunskaper. Som i hypotesen så kan detta varit på grund av att de personerna i testet var visuellt lagda. Om detta hade varit fallet så skulle hypotesen varit rätt och möjligheten för att detta skulle fungera på andra personer</w:t>
+      </w:r>
+      <w:r>
+        <w:rPr>
+          <w:sz w:val="24"/>
+          <w:szCs w:val="24"/>
+        </w:rPr>
+        <w:t xml:space="preserve"> öka</w:t>
+      </w:r>
+      <w:r>
+        <w:rPr>
+          <w:sz w:val="24"/>
+          <w:szCs w:val="24"/>
+        </w:rPr>
+        <w:t>.</w:t>
+      </w:r>
+      <w:r>
+        <w:rPr>
+          <w:sz w:val="24"/>
+          <w:szCs w:val="24"/>
+        </w:rPr>
         <w:t xml:space="preserve"> </w:t>
       </w:r>
-    </w:p>
-    <w:p>
-      <w:pPr>
-        <w:ind w:right="-92"/>
-      </w:pPr>
-      <w:r>
-        <w:rPr>
-          <w:b/>
-          <w:sz w:val="20"/>
-        </w:rPr>
-        <w:t>Exempel:</w:t>
-      </w:r>
-    </w:p>
-    <w:p>
-      <w:pPr>
-        <w:ind w:right="-92"/>
-        <w:rPr>
-          <w:sz w:val="20"/>
-        </w:rPr>
-      </w:pPr>
-      <w:r>
-        <w:rPr>
-          <w:sz w:val="20"/>
-        </w:rPr>
-        <w:t xml:space="preserve">Resultaten visade på att hemsidan hade vissa brister, speciellt pekades det på de interaktiva momenten. Dessa upplevdes som för svåra. På fråga 1 kan det utläsas att endast </w:t>
+      <w:r>
+        <w:rPr>
+          <w:sz w:val="24"/>
+          <w:szCs w:val="24"/>
+        </w:rPr>
+        <w:t xml:space="preserve">Om däremot testpersonerna inte var visuellt lagda så innebär det att orsaken till att resultatet var positivt var av en annan. </w:t>
+      </w:r>
+      <w:r>
+        <w:rPr>
+          <w:sz w:val="24"/>
+          <w:szCs w:val="24"/>
+        </w:rPr>
+        <w:t>Detta ökar också chansen att programmet skulle visa positivt resultat utanför test personerna. Men som sagt är testgruppen för liten och för dåligt fördelad för att veta hur det skulle kunna vara utanför test personerna.</w:t>
+      </w:r>
+    </w:p>
+    <w:p>
+      <w:pPr>
+        <w:spacing w:line="360" w:lineRule="auto"/>
+        <w:ind w:right="-92"/>
+        <w:rPr>
+          <w:sz w:val="24"/>
+          <w:szCs w:val="24"/>
+        </w:rPr>
+      </w:pPr>
+    </w:p>
+    <w:p>
+      <w:pPr>
+        <w:spacing w:line="360" w:lineRule="auto"/>
+        <w:ind w:right="-92"/>
+        <w:rPr>
+          <w:sz w:val="24"/>
+          <w:szCs w:val="24"/>
+        </w:rPr>
+      </w:pPr>
+      <w:r>
+        <w:rPr>
+          <w:sz w:val="24"/>
+          <w:szCs w:val="24"/>
+        </w:rPr>
+        <w:t xml:space="preserve">Ett av målen med programmet var att det skulle vara användarvänligt. Eftersom programmet skulle fokusera på att få personer att förstå kaströrelser så var det viktigt att programmet inte behövdes läras ut också. Detta mål uppfylldes dock inte. Som resultater visar att testpersonerna inte tyckte programmet var användarvänligt. Anledningen till detta var på grund av att programmet inte visade </w:t>
+      </w:r>
+      <w:r>
+        <w:rPr>
+          <w:sz w:val="24"/>
+          <w:szCs w:val="24"/>
+        </w:rPr>
+        <w:t xml:space="preserve">hur vinkel och hastighet justerades. Det ledde till att testpersonerna var tvungna att fråga hur de skulle göra innan de kunde fortsätta med testet. Sedan skulle det också vara på grund av att det var svårt att förstå vad alla siffror på skärmen innebar. Men eftersom det var teknik elever som testades så anses inte detta vara fallet. Därför anses inte graden av användarvänligheter en faktor till resultaten. </w:t>
+      </w:r>
+      <w:r>
+        <w:rPr>
+          <w:sz w:val="24"/>
+          <w:szCs w:val="24"/>
+        </w:rPr>
+        <w:t xml:space="preserve">Som tidigare nämnt skulle det dock kunna se annorlunda ut utanför test personerna. </w:t>
+      </w:r>
+    </w:p>
+    <w:p>
+      <w:pPr>
+        <w:spacing w:line="360" w:lineRule="auto"/>
+        <w:ind w:right="-92"/>
+        <w:rPr>
+          <w:sz w:val="24"/>
+          <w:szCs w:val="24"/>
+        </w:rPr>
+      </w:pPr>
+    </w:p>
+    <w:p>
+      <w:pPr>
+        <w:spacing w:line="360" w:lineRule="auto"/>
+        <w:ind w:right="-92"/>
+        <w:rPr>
+          <w:sz w:val="24"/>
+          <w:szCs w:val="24"/>
+        </w:rPr>
+      </w:pPr>
+      <w:r>
+        <w:rPr>
+          <w:sz w:val="24"/>
+          <w:szCs w:val="24"/>
+        </w:rPr>
+        <w:t xml:space="preserve">Allt leder till att test personerna inte var tillräckliga för att ge ett vetenskapligt resultat. Därför kan inte frågeställningen besvaras med </w:t>
       </w:r>
       <w:proofErr w:type="gramStart"/>
       <w:r>
         <w:rPr>
-          <w:sz w:val="20"/>
-        </w:rPr>
-        <w:t>87%</w:t>
+          <w:sz w:val="24"/>
+          <w:szCs w:val="24"/>
+        </w:rPr>
+        <w:t>den</w:t>
       </w:r>
       <w:proofErr w:type="gramEnd"/>
       <w:r>
         <w:rPr>
-          <w:sz w:val="20"/>
-        </w:rPr>
-        <w:t xml:space="preserve"> svarade ja, så målet på 90% nåddes därmed inte. Från resultaten fås även att 5 elever, motsvarande 16,5%, svarade ”Vet </w:t>
-      </w:r>
-      <w:proofErr w:type="gramStart"/>
-      <w:r>
-        <w:rPr>
-          <w:sz w:val="20"/>
-        </w:rPr>
-        <w:t>ej</w:t>
-      </w:r>
-      <w:proofErr w:type="gramEnd"/>
-      <w:r>
-        <w:rPr>
-          <w:sz w:val="20"/>
-        </w:rPr>
-        <w:t xml:space="preserve">” på fråga </w:t>
-      </w:r>
-      <w:r>
-        <w:rPr>
-          <w:sz w:val="20"/>
-        </w:rPr>
-        <w:lastRenderedPageBreak/>
-        <w:t xml:space="preserve">2, detta visar på en viss otydlighet antingen hos fråga 2 eller hos materialet. För framtida utveckling av hemsidan krävs att de interaktiva momenten korrigeras så att de når fram till eleverna på deras nivå. Trots svårigheterna svarade ändå </w:t>
-      </w:r>
-      <w:proofErr w:type="gramStart"/>
-      <w:r>
-        <w:rPr>
-          <w:sz w:val="20"/>
-        </w:rPr>
-        <w:t>87%</w:t>
-      </w:r>
-      <w:proofErr w:type="gramEnd"/>
-      <w:r>
-        <w:rPr>
-          <w:sz w:val="20"/>
-        </w:rPr>
-        <w:t xml:space="preserve"> ja, vilket är positivt inför framtida tester.</w:t>
-      </w:r>
-    </w:p>
-    <w:p>
-      <w:pPr>
-        <w:ind w:right="-92"/>
-        <w:rPr>
-          <w:sz w:val="20"/>
-        </w:rPr>
-      </w:pPr>
-    </w:p>
-    <w:p>
-      <w:pPr>
-        <w:ind w:right="-92"/>
-      </w:pPr>
-    </w:p>
-    <w:p>
-      <w:pPr>
-        <w:spacing w:line="360" w:lineRule="auto"/>
-        <w:ind w:right="-92"/>
-        <w:rPr>
-          <w:sz w:val="24"/>
-          <w:szCs w:val="24"/>
-        </w:rPr>
-      </w:pPr>
-      <w:r>
-        <w:rPr>
-          <w:sz w:val="24"/>
-          <w:szCs w:val="24"/>
-        </w:rPr>
-        <w:t xml:space="preserve">Resultatet visar att drygt </w:t>
-      </w:r>
-      <w:proofErr w:type="gramStart"/>
-      <w:r>
-        <w:rPr>
-          <w:sz w:val="24"/>
-          <w:szCs w:val="24"/>
-        </w:rPr>
-        <w:t>70</w:t>
-      </w:r>
-      <w:r>
-        <w:rPr>
-          <w:sz w:val="24"/>
-          <w:szCs w:val="24"/>
-        </w:rPr>
-        <w:t>%</w:t>
-      </w:r>
-      <w:proofErr w:type="gramEnd"/>
-      <w:r>
-        <w:rPr>
-          <w:sz w:val="24"/>
-          <w:szCs w:val="24"/>
-        </w:rPr>
-        <w:t xml:space="preserve"> av personerna som testades tyckte att programmet ökade deras förståelse för kaströrelser. </w:t>
-      </w:r>
-      <w:r>
-        <w:rPr>
-          <w:sz w:val="24"/>
-          <w:szCs w:val="24"/>
-        </w:rPr>
-        <w:t xml:space="preserve">Eftersom detta är ett värde som är över </w:t>
-      </w:r>
-      <w:proofErr w:type="gramStart"/>
-      <w:r>
-        <w:rPr>
-          <w:sz w:val="24"/>
-          <w:szCs w:val="24"/>
-        </w:rPr>
-        <w:t>50%</w:t>
-      </w:r>
-      <w:proofErr w:type="gramEnd"/>
-      <w:r>
-        <w:rPr>
-          <w:sz w:val="24"/>
-          <w:szCs w:val="24"/>
-        </w:rPr>
-        <w:t xml:space="preserve"> så anses svaret på frågeställningen vara ja. Dock så måste detta resultat granskas innan vetenskapliga slutsattser kan dras.</w:t>
-      </w:r>
-      <w:r>
-        <w:rPr>
-          <w:sz w:val="24"/>
-          <w:szCs w:val="24"/>
-        </w:rPr>
-        <w:t xml:space="preserve"> Till att börja med så var alla testpersoner från en teknikklass på NTI-gymnasiet förutom en person som går nuvarande i nionde årskursen. Dessa personer valdes på grund av att resurserna var för små och tiden var inte nog för att testa fler personer. Syftet med programmet var att hjälpa personer som har svårt med Matte o</w:t>
-      </w:r>
-      <w:r>
-        <w:rPr>
-          <w:sz w:val="24"/>
-          <w:szCs w:val="24"/>
-        </w:rPr>
-        <w:t xml:space="preserve">ch Fysik. Därför anses resultatet på testet inte relevant för personer som har svårt med Matte och Fysik eftersom teknik elever tenderar att ha hög kunskap inom ämnena. Trotts detta tyckte även de högutbildade eleverna att de hade fördjupat sina kunskaper. Slutsatsen skulle kunna dras att oerfarna personer hade lärt sig mer. Orsaken till att nästan </w:t>
-      </w:r>
-      <w:proofErr w:type="gramStart"/>
-      <w:r>
-        <w:rPr>
-          <w:sz w:val="24"/>
-          <w:szCs w:val="24"/>
-        </w:rPr>
-        <w:t>30%</w:t>
-      </w:r>
-      <w:proofErr w:type="gramEnd"/>
-      <w:r>
-        <w:rPr>
-          <w:sz w:val="24"/>
-          <w:szCs w:val="24"/>
-        </w:rPr>
-        <w:t xml:space="preserve"> av testpersonerna svarade ansåg att </w:t>
-      </w:r>
-      <w:r>
-        <w:rPr>
-          <w:sz w:val="24"/>
-          <w:szCs w:val="24"/>
-        </w:rPr>
-        <w:t xml:space="preserve">programmet inte var lärorikt skulle kunna vara att de redan förstod kaströrelser helt. Därför skulle oerfarna testpersoner kunna ha ökat procentantalet. Dock så skulle fenomenet kunna ha varit för svårt för dessa att förstå och därför sänka procentantalet. Eftersom </w:t>
-      </w:r>
-      <w:proofErr w:type="gramStart"/>
-      <w:r>
-        <w:rPr>
-          <w:sz w:val="24"/>
-          <w:szCs w:val="24"/>
-        </w:rPr>
-        <w:t>ingen data</w:t>
-      </w:r>
-      <w:proofErr w:type="gramEnd"/>
-      <w:r>
-        <w:rPr>
-          <w:sz w:val="24"/>
-          <w:szCs w:val="24"/>
-        </w:rPr>
-        <w:t xml:space="preserve"> finns på detta så kan det inte fastställas ifall programmet hade kunnat öka en person som har svårt med Matte och Fysik.</w:t>
-      </w:r>
-      <w:r>
-        <w:rPr>
-          <w:sz w:val="24"/>
-          <w:szCs w:val="24"/>
-        </w:rPr>
-        <w:t xml:space="preserve"> Även om programmet kan öka personers kunskap</w:t>
-      </w:r>
-      <w:r>
-        <w:rPr>
-          <w:sz w:val="24"/>
-          <w:szCs w:val="24"/>
-        </w:rPr>
-        <w:t xml:space="preserve">er finns det </w:t>
-      </w:r>
-      <w:proofErr w:type="gramStart"/>
-      <w:r>
-        <w:rPr>
-          <w:sz w:val="24"/>
-          <w:szCs w:val="24"/>
-        </w:rPr>
-        <w:t xml:space="preserve">ingen </w:t>
-      </w:r>
-      <w:r>
-        <w:rPr>
-          <w:sz w:val="24"/>
-          <w:szCs w:val="24"/>
-        </w:rPr>
-        <w:t>fakta</w:t>
-      </w:r>
-      <w:proofErr w:type="gramEnd"/>
-      <w:r>
-        <w:rPr>
-          <w:sz w:val="24"/>
-          <w:szCs w:val="24"/>
-        </w:rPr>
-        <w:t xml:space="preserve"> på att detta skulle gälla för en större</w:t>
-      </w:r>
-      <w:r>
-        <w:rPr>
-          <w:sz w:val="24"/>
-          <w:szCs w:val="24"/>
-        </w:rPr>
-        <w:t xml:space="preserve"> </w:t>
-      </w:r>
-      <w:r>
-        <w:rPr>
-          <w:sz w:val="24"/>
-          <w:szCs w:val="24"/>
-        </w:rPr>
-        <w:t>grupp.</w:t>
-      </w:r>
-    </w:p>
-    <w:p>
-      <w:pPr>
-        <w:spacing w:line="360" w:lineRule="auto"/>
-        <w:ind w:right="-92"/>
-        <w:rPr>
-          <w:sz w:val="24"/>
-          <w:szCs w:val="24"/>
-        </w:rPr>
-      </w:pPr>
-    </w:p>
-    <w:p>
-      <w:pPr>
-        <w:spacing w:line="360" w:lineRule="auto"/>
-        <w:ind w:right="-92"/>
-        <w:rPr>
-          <w:sz w:val="24"/>
-          <w:szCs w:val="24"/>
-        </w:rPr>
-      </w:pPr>
+          <w:sz w:val="24"/>
+          <w:szCs w:val="24"/>
+        </w:rPr>
+        <w:t xml:space="preserve"> data som finns. </w:t>
+      </w:r>
+      <w:proofErr w:type="spellStart"/>
+      <w:r>
+        <w:rPr>
+          <w:sz w:val="24"/>
+          <w:szCs w:val="24"/>
+        </w:rPr>
+        <w:t>Datan</w:t>
+      </w:r>
+      <w:proofErr w:type="spellEnd"/>
+      <w:r>
+        <w:rPr>
+          <w:sz w:val="24"/>
+          <w:szCs w:val="24"/>
+        </w:rPr>
+        <w:t xml:space="preserve"> är inte helt onödig dock. De personerna som testades visade att programmet faktiskt kan förbättra kunskaperna inom Fysik och Matte men mer slutsatser kan inte dras. Det finns för mycket fa</w:t>
+      </w:r>
+      <w:r>
+        <w:rPr>
+          <w:sz w:val="24"/>
+          <w:szCs w:val="24"/>
+        </w:rPr>
+        <w:t>ktorer som skulle ändra på</w:t>
+      </w:r>
+      <w:r>
+        <w:rPr>
+          <w:sz w:val="24"/>
+          <w:szCs w:val="24"/>
+        </w:rPr>
+        <w:t xml:space="preserve"> resultat</w:t>
+      </w:r>
+      <w:r>
+        <w:rPr>
+          <w:sz w:val="24"/>
+          <w:szCs w:val="24"/>
+        </w:rPr>
+        <w:t>et ifall andra</w:t>
+      </w:r>
+      <w:r>
+        <w:rPr>
+          <w:sz w:val="24"/>
+          <w:szCs w:val="24"/>
+        </w:rPr>
+        <w:t xml:space="preserve"> personer testades. Något som skulle kunna förbättra resultat utan att förbättra testgruppen skulle kunna vara att ta in mer data från undersökningen. Det skulle vara bra ifall det kunde testas hur vida det skiljer sig mella</w:t>
+      </w:r>
+      <w:r>
+        <w:rPr>
+          <w:sz w:val="24"/>
+          <w:szCs w:val="24"/>
+        </w:rPr>
+        <w:t>n personer som är visuellt lagda</w:t>
+      </w:r>
+      <w:r>
+        <w:rPr>
+          <w:sz w:val="24"/>
+          <w:szCs w:val="24"/>
+        </w:rPr>
+        <w:t xml:space="preserve"> och de som inte är det. </w:t>
+      </w:r>
+      <w:r>
+        <w:rPr>
+          <w:sz w:val="24"/>
+          <w:szCs w:val="24"/>
+        </w:rPr>
+        <w:t>Då skulle det visa sig ifall programmet skulle vara lämpligt fö</w:t>
+      </w:r>
+      <w:r>
+        <w:rPr>
+          <w:sz w:val="24"/>
+          <w:szCs w:val="24"/>
+        </w:rPr>
+        <w:t>r personer m</w:t>
+      </w:r>
       <w:bookmarkStart w:id="5" w:name="_GoBack"/>
       <w:bookmarkEnd w:id="5"/>
+      <w:r>
+        <w:rPr>
+          <w:sz w:val="24"/>
+          <w:szCs w:val="24"/>
+        </w:rPr>
+        <w:t xml:space="preserve">ed svårigheter med Matte och Fysik. Sedan skulle det också vara bra ifall det fanns personer som har svårt med Matte och Fysik i testgruppen. På så sätt skulle det visa sig vem som skulle ha bäst nytta av programmet. För vidare forskning skulle det vara intressant att veta vilka detta är. </w:t>
+      </w:r>
+    </w:p>
+    <w:p>
+      <w:pPr>
+        <w:spacing w:line="360" w:lineRule="auto"/>
+        <w:ind w:right="-92"/>
+        <w:rPr>
+          <w:sz w:val="24"/>
+          <w:szCs w:val="24"/>
+        </w:rPr>
+      </w:pPr>
+    </w:p>
+    <w:p>
+      <w:pPr>
+        <w:spacing w:line="360" w:lineRule="auto"/>
+        <w:ind w:right="-92"/>
+        <w:rPr>
+          <w:sz w:val="24"/>
+          <w:szCs w:val="24"/>
+        </w:rPr>
+      </w:pPr>
+    </w:p>
+    <w:p>
+      <w:pPr>
+        <w:spacing w:line="360" w:lineRule="auto"/>
+        <w:ind w:right="-92"/>
+        <w:rPr>
+          <w:sz w:val="24"/>
+          <w:szCs w:val="24"/>
+        </w:rPr>
+      </w:pPr>
+    </w:p>
+    <w:p>
+      <w:pPr>
+        <w:spacing w:line="360" w:lineRule="auto"/>
+        <w:ind w:right="-92"/>
+        <w:rPr>
+          <w:sz w:val="24"/>
+          <w:szCs w:val="24"/>
+        </w:rPr>
+      </w:pPr>
+      <w:r>
+        <w:rPr>
+          <w:sz w:val="24"/>
+          <w:szCs w:val="24"/>
+        </w:rPr>
+        <w:t>.</w:t>
+      </w:r>
+    </w:p>
+    <w:p>
+      <w:pPr>
+        <w:spacing w:line="360" w:lineRule="auto"/>
+        <w:ind w:right="-92"/>
+        <w:rPr>
+          <w:sz w:val="24"/>
+          <w:szCs w:val="24"/>
+        </w:rPr>
+      </w:pPr>
+    </w:p>
+    <w:p>
+      <w:pPr>
+        <w:spacing w:line="360" w:lineRule="auto"/>
+        <w:ind w:right="-92"/>
+        <w:rPr>
+          <w:sz w:val="24"/>
+          <w:szCs w:val="24"/>
+        </w:rPr>
+      </w:pPr>
     </w:p>
     <w:p>
       <w:pPr>
@@ -2539,6 +2601,7 @@
           <w:b/>
           <w:sz w:val="46"/>
         </w:rPr>
+        <w:lastRenderedPageBreak/>
         <w:t xml:space="preserve">6  </w:t>
       </w:r>
       <w:r>
@@ -2571,7 +2634,6 @@
         <w:ind w:right="-92"/>
       </w:pPr>
       <w:r>
-        <w:lastRenderedPageBreak/>
         <w:t>Exempel bok</w:t>
       </w:r>
     </w:p>
@@ -2809,6 +2871,7 @@
         <w:ind w:right="-92"/>
       </w:pPr>
       <w:r>
+        <w:lastRenderedPageBreak/>
         <w:t xml:space="preserve"> </w:t>
       </w:r>
     </w:p>
@@ -2849,7 +2912,6 @@
           <w:noProof/>
           <w:lang w:val="en-US" w:eastAsia="en-US"/>
         </w:rPr>
-        <w:lastRenderedPageBreak/>
         <w:drawing>
           <wp:anchor distT="0" distB="0" distL="114300" distR="114300" simplePos="0" relativeHeight="251660288" behindDoc="1" locked="0" layoutInCell="1" allowOverlap="1" wp14:anchorId="614AE459" wp14:editId="11270FDD">
             <wp:simplePos x="0" y="0"/>
@@ -2969,9 +3031,12 @@
       </w:pPr>
     </w:p>
     <w:sectPr>
+      <w:footerReference w:type="default" r:id="rId12"/>
       <w:pgSz w:w="12240" w:h="15840"/>
       <w:pgMar w:top="1417" w:right="1417" w:bottom="1417" w:left="1417" w:header="720" w:footer="720" w:gutter="0"/>
+      <w:pgNumType w:start="1"/>
       <w:cols w:space="720"/>
+      <w:titlePg/>
       <w:docGrid w:linePitch="299"/>
     </w:sectPr>
   </w:body>
@@ -3001,6 +3066,52 @@
     </w:p>
   </w:endnote>
 </w:endnotes>
+</file>
+
+<file path=word/footer1.xml><?xml version="1.0" encoding="utf-8"?>
+<w:ftr xmlns:wpc="http://schemas.microsoft.com/office/word/2010/wordprocessingCanvas" xmlns:mc="http://schemas.openxmlformats.org/markup-compatibility/2006" xmlns:o="urn:schemas-microsoft-com:office:office" xmlns:r="http://schemas.openxmlformats.org/officeDocument/2006/relationships" xmlns:m="http://schemas.openxmlformats.org/officeDocument/2006/math" xmlns:v="urn:schemas-microsoft-com:vml" xmlns:wp14="http://schemas.microsoft.com/office/word/2010/wordprocessingDrawing" xmlns:wp="http://schemas.openxmlformats.org/drawingml/2006/wordprocessingDrawing" xmlns:w10="urn:schemas-microsoft-com:office:word" xmlns:w="http://schemas.openxmlformats.org/wordprocessingml/2006/main" xmlns:w14="http://schemas.microsoft.com/office/word/2010/wordml" xmlns:wpg="http://schemas.microsoft.com/office/word/2010/wordprocessingGroup" xmlns:wpi="http://schemas.microsoft.com/office/word/2010/wordprocessingInk" xmlns:wne="http://schemas.microsoft.com/office/word/2006/wordml" xmlns:wps="http://schemas.microsoft.com/office/word/2010/wordprocessingShape" mc:Ignorable="w14 wp14">
+  <w:sdt>
+    <w:sdtPr>
+      <w:id w:val="-967038586"/>
+      <w:docPartObj>
+        <w:docPartGallery w:val="Page Numbers (Bottom of Page)"/>
+        <w:docPartUnique/>
+      </w:docPartObj>
+    </w:sdtPr>
+    <w:sdtEndPr/>
+    <w:sdtContent>
+      <w:p>
+        <w:pPr>
+          <w:pStyle w:val="Sidfot"/>
+          <w:jc w:val="right"/>
+        </w:pPr>
+        <w:r>
+          <w:fldChar w:fldCharType="begin"/>
+        </w:r>
+        <w:r>
+          <w:instrText>PAGE   \* MERGEFORMAT</w:instrText>
+        </w:r>
+        <w:r>
+          <w:fldChar w:fldCharType="separate"/>
+        </w:r>
+        <w:r>
+          <w:rPr>
+            <w:noProof/>
+          </w:rPr>
+          <w:t>9</w:t>
+        </w:r>
+        <w:r>
+          <w:fldChar w:fldCharType="end"/>
+        </w:r>
+      </w:p>
+    </w:sdtContent>
+  </w:sdt>
+  <w:p>
+    <w:pPr>
+      <w:pStyle w:val="Sidfot"/>
+    </w:pPr>
+  </w:p>
+</w:ftr>
 </file>
 
 <file path=word/footnotes.xml><?xml version="1.0" encoding="utf-8"?>
@@ -3458,6 +3569,50 @@
       <w:u w:val="single"/>
     </w:rPr>
   </w:style>
+  <w:style w:type="paragraph" w:styleId="Sidhuvud">
+    <w:name w:val="header"/>
+    <w:basedOn w:val="Normal"/>
+    <w:link w:val="SidhuvudChar"/>
+    <w:uiPriority w:val="99"/>
+    <w:unhideWhenUsed/>
+    <w:rsid w:val="00694781"/>
+    <w:pPr>
+      <w:tabs>
+        <w:tab w:val="center" w:pos="4703"/>
+        <w:tab w:val="right" w:pos="9406"/>
+      </w:tabs>
+      <w:spacing w:line="240" w:lineRule="auto"/>
+    </w:pPr>
+  </w:style>
+  <w:style w:type="character" w:customStyle="1" w:styleId="SidhuvudChar">
+    <w:name w:val="Sidhuvud Char"/>
+    <w:basedOn w:val="Standardstycketeckensnitt"/>
+    <w:link w:val="Sidhuvud"/>
+    <w:uiPriority w:val="99"/>
+    <w:rsid w:val="00694781"/>
+  </w:style>
+  <w:style w:type="paragraph" w:styleId="Sidfot">
+    <w:name w:val="footer"/>
+    <w:basedOn w:val="Normal"/>
+    <w:link w:val="SidfotChar"/>
+    <w:uiPriority w:val="99"/>
+    <w:unhideWhenUsed/>
+    <w:rsid w:val="00694781"/>
+    <w:pPr>
+      <w:tabs>
+        <w:tab w:val="center" w:pos="4703"/>
+        <w:tab w:val="right" w:pos="9406"/>
+      </w:tabs>
+      <w:spacing w:line="240" w:lineRule="auto"/>
+    </w:pPr>
+  </w:style>
+  <w:style w:type="character" w:customStyle="1" w:styleId="SidfotChar">
+    <w:name w:val="Sidfot Char"/>
+    <w:basedOn w:val="Standardstycketeckensnitt"/>
+    <w:link w:val="Sidfot"/>
+    <w:uiPriority w:val="99"/>
+    <w:rsid w:val="00694781"/>
+  </w:style>
 </w:styles>
 </file>
 
@@ -3891,6 +4046,50 @@
       <w:u w:val="single"/>
     </w:rPr>
   </w:style>
+  <w:style w:type="paragraph" w:styleId="Sidhuvud">
+    <w:name w:val="header"/>
+    <w:basedOn w:val="Normal"/>
+    <w:link w:val="SidhuvudChar"/>
+    <w:uiPriority w:val="99"/>
+    <w:unhideWhenUsed/>
+    <w:rsid w:val="00694781"/>
+    <w:pPr>
+      <w:tabs>
+        <w:tab w:val="center" w:pos="4703"/>
+        <w:tab w:val="right" w:pos="9406"/>
+      </w:tabs>
+      <w:spacing w:line="240" w:lineRule="auto"/>
+    </w:pPr>
+  </w:style>
+  <w:style w:type="character" w:customStyle="1" w:styleId="SidhuvudChar">
+    <w:name w:val="Sidhuvud Char"/>
+    <w:basedOn w:val="Standardstycketeckensnitt"/>
+    <w:link w:val="Sidhuvud"/>
+    <w:uiPriority w:val="99"/>
+    <w:rsid w:val="00694781"/>
+  </w:style>
+  <w:style w:type="paragraph" w:styleId="Sidfot">
+    <w:name w:val="footer"/>
+    <w:basedOn w:val="Normal"/>
+    <w:link w:val="SidfotChar"/>
+    <w:uiPriority w:val="99"/>
+    <w:unhideWhenUsed/>
+    <w:rsid w:val="00694781"/>
+    <w:pPr>
+      <w:tabs>
+        <w:tab w:val="center" w:pos="4703"/>
+        <w:tab w:val="right" w:pos="9406"/>
+      </w:tabs>
+      <w:spacing w:line="240" w:lineRule="auto"/>
+    </w:pPr>
+  </w:style>
+  <w:style w:type="character" w:customStyle="1" w:styleId="SidfotChar">
+    <w:name w:val="Sidfot Char"/>
+    <w:basedOn w:val="Standardstycketeckensnitt"/>
+    <w:link w:val="Sidfot"/>
+    <w:uiPriority w:val="99"/>
+    <w:rsid w:val="00694781"/>
+  </w:style>
 </w:styles>
 </file>
 
@@ -4189,12 +4388,12 @@
         </c:dLbls>
         <c:gapWidth val="150"/>
         <c:shape val="box"/>
-        <c:axId val="155948160"/>
-        <c:axId val="155949696"/>
+        <c:axId val="83958400"/>
+        <c:axId val="83960192"/>
         <c:axId val="0"/>
       </c:bar3DChart>
       <c:catAx>
-        <c:axId val="155948160"/>
+        <c:axId val="83958400"/>
         <c:scaling>
           <c:orientation val="minMax"/>
         </c:scaling>
@@ -4203,7 +4402,7 @@
         <c:majorTickMark val="out"/>
         <c:minorTickMark val="none"/>
         <c:tickLblPos val="nextTo"/>
-        <c:crossAx val="155949696"/>
+        <c:crossAx val="83960192"/>
         <c:crosses val="autoZero"/>
         <c:auto val="1"/>
         <c:lblAlgn val="ctr"/>
@@ -4211,7 +4410,7 @@
         <c:noMultiLvlLbl val="0"/>
       </c:catAx>
       <c:valAx>
-        <c:axId val="155949696"/>
+        <c:axId val="83960192"/>
         <c:scaling>
           <c:orientation val="minMax"/>
         </c:scaling>
@@ -4222,7 +4421,7 @@
         <c:majorTickMark val="out"/>
         <c:minorTickMark val="none"/>
         <c:tickLblPos val="nextTo"/>
-        <c:crossAx val="155948160"/>
+        <c:crossAx val="83958400"/>
         <c:crosses val="autoZero"/>
         <c:crossBetween val="between"/>
       </c:valAx>
@@ -4362,12 +4561,12 @@
         </c:dLbls>
         <c:gapWidth val="150"/>
         <c:shape val="box"/>
-        <c:axId val="156183936"/>
-        <c:axId val="192967808"/>
+        <c:axId val="83990016"/>
+        <c:axId val="83991552"/>
         <c:axId val="0"/>
       </c:bar3DChart>
       <c:catAx>
-        <c:axId val="156183936"/>
+        <c:axId val="83990016"/>
         <c:scaling>
           <c:orientation val="minMax"/>
         </c:scaling>
@@ -4377,7 +4576,7 @@
         <c:majorTickMark val="out"/>
         <c:minorTickMark val="none"/>
         <c:tickLblPos val="nextTo"/>
-        <c:crossAx val="192967808"/>
+        <c:crossAx val="83991552"/>
         <c:crosses val="autoZero"/>
         <c:auto val="1"/>
         <c:lblAlgn val="ctr"/>
@@ -4385,7 +4584,7 @@
         <c:noMultiLvlLbl val="0"/>
       </c:catAx>
       <c:valAx>
-        <c:axId val="192967808"/>
+        <c:axId val="83991552"/>
         <c:scaling>
           <c:orientation val="minMax"/>
         </c:scaling>
@@ -4396,7 +4595,7 @@
         <c:majorTickMark val="out"/>
         <c:minorTickMark val="none"/>
         <c:tickLblPos val="nextTo"/>
-        <c:crossAx val="156183936"/>
+        <c:crossAx val="83990016"/>
         <c:crosses val="autoZero"/>
         <c:crossBetween val="between"/>
       </c:valAx>
@@ -4775,7 +4974,7 @@
 </file>
 
 <file path=customXml/itemProps1.xml><?xml version="1.0" encoding="utf-8"?>
-<ds:datastoreItem xmlns:ds="http://schemas.openxmlformats.org/officeDocument/2006/customXml" ds:itemID="{977EDA12-744A-4062-9864-155C488EC84E}">
+<ds:datastoreItem xmlns:ds="http://schemas.openxmlformats.org/officeDocument/2006/customXml" ds:itemID="{DC3B2F97-6A91-47C1-ACAE-B07C2895B566}">
   <ds:schemaRefs>
     <ds:schemaRef ds:uri="http://schemas.openxmlformats.org/officeDocument/2006/bibliography"/>
   </ds:schemaRefs>

</xml_diff>